<commit_message>
Added song search website
</commit_message>
<xml_diff>
--- a/file/Angel Emanuel Fernandez Paz - CV.docx
+++ b/file/Angel Emanuel Fernandez Paz - CV.docx
@@ -10,16 +10,16 @@
         <w:rPr>
           <w:rFonts w:asciiTheme="minorHAnsi" w:hAnsiTheme="minorHAnsi" w:cstheme="minorHAnsi"/>
           <w:b/>
-          <w:sz w:val="28"/>
-          <w:szCs w:val="28"/>
+          <w:sz w:val="24"/>
+          <w:szCs w:val="24"/>
         </w:rPr>
       </w:pPr>
       <w:r>
         <w:rPr>
           <w:rFonts w:asciiTheme="minorHAnsi" w:hAnsiTheme="minorHAnsi" w:cstheme="minorHAnsi"/>
           <w:b/>
-          <w:sz w:val="28"/>
-          <w:szCs w:val="28"/>
+          <w:sz w:val="24"/>
+          <w:szCs w:val="24"/>
         </w:rPr>
         <w:t>ANGEL EMANUEL FERNANDEZ PAZ</w:t>
       </w:r>
@@ -32,18 +32,22 @@
         <w:rPr>
           <w:rFonts w:asciiTheme="minorHAnsi" w:hAnsiTheme="minorHAnsi" w:cstheme="minorHAnsi"/>
           <w:b/>
-          <w:sz w:val="24"/>
-          <w:szCs w:val="24"/>
+          <w:u w:val="single"/>
         </w:rPr>
       </w:pPr>
       <w:r>
         <w:rPr>
           <w:rFonts w:asciiTheme="minorHAnsi" w:hAnsiTheme="minorHAnsi" w:cstheme="minorHAnsi"/>
           <w:b/>
-          <w:sz w:val="24"/>
-          <w:szCs w:val="24"/>
-        </w:rPr>
-        <w:t>Desarrollador Frontend</w:t>
+        </w:rPr>
+        <w:t xml:space="preserve">Desarrollador </w:t>
+      </w:r>
+      <w:r>
+        <w:rPr>
+          <w:rFonts w:asciiTheme="minorHAnsi" w:hAnsiTheme="minorHAnsi" w:cstheme="minorHAnsi"/>
+          <w:b/>
+        </w:rPr>
+        <w:t>Web</w:t>
       </w:r>
     </w:p>
     <w:p>
@@ -54,8 +58,6 @@
         <w:rPr>
           <w:rFonts w:asciiTheme="minorHAnsi" w:hAnsiTheme="minorHAnsi" w:cstheme="minorHAnsi"/>
           <w:bCs/>
-          <w:sz w:val="24"/>
-          <w:szCs w:val="24"/>
         </w:rPr>
       </w:pPr>
       <w:hyperlink r:id="rId7" w:history="1">
@@ -64,8 +66,6 @@
             <w:rStyle w:val="Hipervnculo"/>
             <w:rFonts w:asciiTheme="minorHAnsi" w:hAnsiTheme="minorHAnsi" w:cstheme="minorHAnsi"/>
             <w:bCs/>
-            <w:sz w:val="24"/>
-            <w:szCs w:val="24"/>
           </w:rPr>
           <w:t>manufernandez3012@gmail.com</w:t>
         </w:r>
@@ -74,8 +74,6 @@
         <w:rPr>
           <w:rFonts w:asciiTheme="minorHAnsi" w:hAnsiTheme="minorHAnsi" w:cstheme="minorHAnsi"/>
           <w:bCs/>
-          <w:sz w:val="24"/>
-          <w:szCs w:val="24"/>
         </w:rPr>
         <w:t xml:space="preserve"> </w:t>
       </w:r>
@@ -83,8 +81,6 @@
         <w:rPr>
           <w:rFonts w:asciiTheme="minorHAnsi" w:hAnsiTheme="minorHAnsi" w:cstheme="minorHAnsi"/>
           <w:bCs/>
-          <w:sz w:val="24"/>
-          <w:szCs w:val="24"/>
         </w:rPr>
         <w:t>|</w:t>
       </w:r>
@@ -92,8 +88,6 @@
         <w:rPr>
           <w:rFonts w:asciiTheme="minorHAnsi" w:hAnsiTheme="minorHAnsi" w:cstheme="minorHAnsi"/>
           <w:bCs/>
-          <w:sz w:val="24"/>
-          <w:szCs w:val="24"/>
         </w:rPr>
         <w:t xml:space="preserve"> +51</w:t>
       </w:r>
@@ -101,8 +95,6 @@
         <w:rPr>
           <w:rFonts w:asciiTheme="minorHAnsi" w:hAnsiTheme="minorHAnsi" w:cstheme="minorHAnsi"/>
           <w:bCs/>
-          <w:sz w:val="24"/>
-          <w:szCs w:val="24"/>
         </w:rPr>
         <w:t xml:space="preserve"> 948 588 058</w:t>
       </w:r>
@@ -110,8 +102,6 @@
         <w:rPr>
           <w:rFonts w:asciiTheme="minorHAnsi" w:hAnsiTheme="minorHAnsi" w:cstheme="minorHAnsi"/>
           <w:bCs/>
-          <w:sz w:val="24"/>
-          <w:szCs w:val="24"/>
         </w:rPr>
         <w:t xml:space="preserve"> </w:t>
       </w:r>
@@ -119,19 +109,8 @@
         <w:rPr>
           <w:rFonts w:asciiTheme="minorHAnsi" w:hAnsiTheme="minorHAnsi" w:cstheme="minorHAnsi"/>
           <w:bCs/>
-          <w:sz w:val="24"/>
-          <w:szCs w:val="24"/>
-        </w:rPr>
-        <w:t>|</w:t>
-      </w:r>
-      <w:r>
-        <w:rPr>
-          <w:rFonts w:asciiTheme="minorHAnsi" w:hAnsiTheme="minorHAnsi" w:cstheme="minorHAnsi"/>
-          <w:bCs/>
-          <w:sz w:val="24"/>
-          <w:szCs w:val="24"/>
-        </w:rPr>
-        <w:t xml:space="preserve"> </w:t>
+        </w:rPr>
+        <w:t xml:space="preserve">| </w:t>
       </w:r>
       <w:hyperlink r:id="rId8" w:history="1">
         <w:r>
@@ -139,38 +118,14 @@
             <w:rStyle w:val="Hipervnculo"/>
             <w:rFonts w:asciiTheme="minorHAnsi" w:hAnsiTheme="minorHAnsi" w:cstheme="minorHAnsi"/>
             <w:bCs/>
-            <w:sz w:val="24"/>
-            <w:szCs w:val="24"/>
           </w:rPr>
-          <w:t>Port</w:t>
-        </w:r>
-        <w:r>
-          <w:rPr>
-            <w:rStyle w:val="Hipervnculo"/>
-            <w:rFonts w:asciiTheme="minorHAnsi" w:hAnsiTheme="minorHAnsi" w:cstheme="minorHAnsi"/>
-            <w:bCs/>
-            <w:sz w:val="24"/>
-            <w:szCs w:val="24"/>
-          </w:rPr>
-          <w:t>f</w:t>
-        </w:r>
-        <w:r>
-          <w:rPr>
-            <w:rStyle w:val="Hipervnculo"/>
-            <w:rFonts w:asciiTheme="minorHAnsi" w:hAnsiTheme="minorHAnsi" w:cstheme="minorHAnsi"/>
-            <w:bCs/>
-            <w:sz w:val="24"/>
-            <w:szCs w:val="24"/>
-          </w:rPr>
-          <w:t>olio</w:t>
+          <w:t>Portfolio</w:t>
         </w:r>
       </w:hyperlink>
       <w:r>
         <w:rPr>
           <w:rFonts w:asciiTheme="minorHAnsi" w:hAnsiTheme="minorHAnsi" w:cstheme="minorHAnsi"/>
           <w:bCs/>
-          <w:sz w:val="24"/>
-          <w:szCs w:val="24"/>
         </w:rPr>
         <w:t xml:space="preserve"> </w:t>
       </w:r>
@@ -178,8 +133,6 @@
         <w:rPr>
           <w:rFonts w:asciiTheme="minorHAnsi" w:hAnsiTheme="minorHAnsi" w:cstheme="minorHAnsi"/>
           <w:bCs/>
-          <w:sz w:val="24"/>
-          <w:szCs w:val="24"/>
         </w:rPr>
         <w:t xml:space="preserve">| </w:t>
       </w:r>
@@ -189,8 +142,6 @@
             <w:rStyle w:val="Hipervnculo"/>
             <w:rFonts w:asciiTheme="minorHAnsi" w:hAnsiTheme="minorHAnsi" w:cstheme="minorHAnsi"/>
             <w:bCs/>
-            <w:sz w:val="24"/>
-            <w:szCs w:val="24"/>
           </w:rPr>
           <w:t>LinkedIn</w:t>
         </w:r>
@@ -199,8 +150,6 @@
         <w:rPr>
           <w:rFonts w:asciiTheme="minorHAnsi" w:hAnsiTheme="minorHAnsi" w:cstheme="minorHAnsi"/>
           <w:bCs/>
-          <w:sz w:val="24"/>
-          <w:szCs w:val="24"/>
         </w:rPr>
         <w:t xml:space="preserve"> | </w:t>
       </w:r>
@@ -210,8 +159,6 @@
             <w:rStyle w:val="Hipervnculo"/>
             <w:rFonts w:asciiTheme="minorHAnsi" w:hAnsiTheme="minorHAnsi" w:cstheme="minorHAnsi"/>
             <w:bCs/>
-            <w:sz w:val="24"/>
-            <w:szCs w:val="24"/>
           </w:rPr>
           <w:t>GitHub</w:t>
         </w:r>
@@ -225,18 +172,18 @@
           <w:rFonts w:asciiTheme="minorHAnsi" w:eastAsia="Times New Roman" w:hAnsiTheme="minorHAnsi" w:cstheme="minorHAnsi"/>
           <w:b/>
           <w:color w:val="000000"/>
-          <w:sz w:val="28"/>
-          <w:szCs w:val="28"/>
-          <w:lang w:eastAsia="es-PE"/>
-        </w:rPr>
-      </w:pPr>
-      <w:r>
-        <w:rPr>
-          <w:rFonts w:asciiTheme="minorHAnsi" w:eastAsia="Times New Roman" w:hAnsiTheme="minorHAnsi" w:cstheme="minorHAnsi"/>
-          <w:b/>
-          <w:color w:val="000000"/>
-          <w:sz w:val="28"/>
-          <w:szCs w:val="28"/>
+          <w:sz w:val="24"/>
+          <w:szCs w:val="24"/>
+          <w:lang w:eastAsia="es-PE"/>
+        </w:rPr>
+      </w:pPr>
+      <w:r>
+        <w:rPr>
+          <w:rFonts w:asciiTheme="minorHAnsi" w:eastAsia="Times New Roman" w:hAnsiTheme="minorHAnsi" w:cstheme="minorHAnsi"/>
+          <w:b/>
+          <w:color w:val="000000"/>
+          <w:sz w:val="24"/>
+          <w:szCs w:val="24"/>
           <w:lang w:eastAsia="es-PE"/>
         </w:rPr>
         <w:t>SOBRE MI</w:t>
@@ -250,131 +197,17 @@
           <w:rFonts w:asciiTheme="minorHAnsi" w:eastAsia="Times New Roman" w:hAnsiTheme="minorHAnsi" w:cstheme="minorHAnsi"/>
           <w:bCs/>
           <w:color w:val="000000"/>
-          <w:sz w:val="24"/>
-          <w:szCs w:val="24"/>
-          <w:lang w:eastAsia="es-PE"/>
-        </w:rPr>
-      </w:pPr>
-      <w:r>
-        <w:rPr>
-          <w:rFonts w:asciiTheme="minorHAnsi" w:eastAsia="Times New Roman" w:hAnsiTheme="minorHAnsi" w:cstheme="minorHAnsi"/>
-          <w:bCs/>
-          <w:color w:val="000000"/>
-          <w:sz w:val="24"/>
-          <w:szCs w:val="24"/>
-          <w:lang w:eastAsia="es-PE"/>
-        </w:rPr>
-        <w:t>Me llamo Angel, tengo 19 años</w:t>
-      </w:r>
-      <w:r>
-        <w:rPr>
-          <w:rFonts w:asciiTheme="minorHAnsi" w:eastAsia="Times New Roman" w:hAnsiTheme="minorHAnsi" w:cstheme="minorHAnsi"/>
-          <w:bCs/>
-          <w:color w:val="000000"/>
-          <w:sz w:val="24"/>
-          <w:szCs w:val="24"/>
-          <w:lang w:eastAsia="es-PE"/>
-        </w:rPr>
-        <w:t xml:space="preserve"> y </w:t>
-      </w:r>
-      <w:r>
-        <w:rPr>
-          <w:rFonts w:asciiTheme="minorHAnsi" w:eastAsia="Times New Roman" w:hAnsiTheme="minorHAnsi" w:cstheme="minorHAnsi"/>
-          <w:bCs/>
-          <w:color w:val="000000"/>
-          <w:sz w:val="24"/>
-          <w:szCs w:val="24"/>
-          <w:lang w:eastAsia="es-PE"/>
-        </w:rPr>
-        <w:t xml:space="preserve">actualmente </w:t>
-      </w:r>
-      <w:r>
-        <w:rPr>
-          <w:rFonts w:asciiTheme="minorHAnsi" w:eastAsia="Times New Roman" w:hAnsiTheme="minorHAnsi" w:cstheme="minorHAnsi"/>
-          <w:bCs/>
-          <w:color w:val="000000"/>
-          <w:sz w:val="24"/>
-          <w:szCs w:val="24"/>
-          <w:lang w:eastAsia="es-PE"/>
-        </w:rPr>
-        <w:t xml:space="preserve">me encuentro cursando mis estudios como ingeniero de sistemas, </w:t>
-      </w:r>
-      <w:r>
-        <w:rPr>
-          <w:rFonts w:asciiTheme="minorHAnsi" w:eastAsia="Times New Roman" w:hAnsiTheme="minorHAnsi" w:cstheme="minorHAnsi"/>
-          <w:bCs/>
-          <w:color w:val="000000"/>
-          <w:sz w:val="24"/>
-          <w:szCs w:val="24"/>
-          <w:lang w:eastAsia="es-PE"/>
-        </w:rPr>
-        <w:t xml:space="preserve">y simultáneamente obteniendo conocimientos valiosos como desarrollador web creando proyectos y apoyándome de mis </w:t>
-      </w:r>
-      <w:r>
-        <w:rPr>
-          <w:rFonts w:asciiTheme="minorHAnsi" w:eastAsia="Times New Roman" w:hAnsiTheme="minorHAnsi" w:cstheme="minorHAnsi"/>
-          <w:bCs/>
-          <w:color w:val="000000"/>
-          <w:sz w:val="24"/>
-          <w:szCs w:val="24"/>
-          <w:lang w:eastAsia="es-PE"/>
-        </w:rPr>
-        <w:t>habilidades</w:t>
-      </w:r>
-      <w:r>
-        <w:rPr>
-          <w:rFonts w:asciiTheme="minorHAnsi" w:eastAsia="Times New Roman" w:hAnsiTheme="minorHAnsi" w:cstheme="minorHAnsi"/>
-          <w:bCs/>
-          <w:color w:val="000000"/>
-          <w:sz w:val="24"/>
-          <w:szCs w:val="24"/>
-          <w:lang w:eastAsia="es-PE"/>
-        </w:rPr>
-        <w:t xml:space="preserve"> obteni</w:t>
-      </w:r>
-      <w:r>
-        <w:rPr>
-          <w:rFonts w:asciiTheme="minorHAnsi" w:eastAsia="Times New Roman" w:hAnsiTheme="minorHAnsi" w:cstheme="minorHAnsi"/>
-          <w:bCs/>
-          <w:color w:val="000000"/>
-          <w:sz w:val="24"/>
-          <w:szCs w:val="24"/>
-          <w:lang w:eastAsia="es-PE"/>
-        </w:rPr>
-        <w:t>da</w:t>
-      </w:r>
-      <w:r>
-        <w:rPr>
-          <w:rFonts w:asciiTheme="minorHAnsi" w:eastAsia="Times New Roman" w:hAnsiTheme="minorHAnsi" w:cstheme="minorHAnsi"/>
-          <w:bCs/>
-          <w:color w:val="000000"/>
-          <w:sz w:val="24"/>
-          <w:szCs w:val="24"/>
-          <w:lang w:eastAsia="es-PE"/>
-        </w:rPr>
-        <w:t xml:space="preserve">s en la universidad, en la cual he logrado el tercio superior en mis </w:t>
-      </w:r>
-      <w:r>
-        <w:rPr>
-          <w:rFonts w:asciiTheme="minorHAnsi" w:eastAsia="Times New Roman" w:hAnsiTheme="minorHAnsi" w:cstheme="minorHAnsi"/>
-          <w:bCs/>
-          <w:color w:val="000000"/>
-          <w:sz w:val="24"/>
-          <w:szCs w:val="24"/>
-          <w:lang w:eastAsia="es-PE"/>
-        </w:rPr>
-        <w:t>dos últimos ciclos</w:t>
-      </w:r>
-      <w:r>
-        <w:rPr>
-          <w:rFonts w:asciiTheme="minorHAnsi" w:eastAsia="Times New Roman" w:hAnsiTheme="minorHAnsi" w:cstheme="minorHAnsi"/>
-          <w:bCs/>
-          <w:color w:val="000000"/>
-          <w:sz w:val="24"/>
-          <w:szCs w:val="24"/>
-          <w:lang w:eastAsia="es-PE"/>
-        </w:rPr>
-        <w:t>.</w:t>
+          <w:lang w:eastAsia="es-PE"/>
+        </w:rPr>
+      </w:pPr>
+      <w:r>
+        <w:rPr>
+          <w:rFonts w:asciiTheme="minorHAnsi" w:eastAsia="Times New Roman" w:hAnsiTheme="minorHAnsi" w:cstheme="minorHAnsi"/>
+          <w:bCs/>
+          <w:color w:val="000000"/>
+          <w:lang w:eastAsia="es-PE"/>
+        </w:rPr>
+        <w:t>Soy Angel, un apasionado de la ingeniería de sistemas de 19 años. Actualmente, estoy inmerso en mis estudios universitarios para convertirme en ingeniero de sistemas, mientras desarrollo habilidades sólidas como desarrollador web a través de proyectos prácticos. Me enorgullece haber alcanzado el tercio superior en mis dos últimos ciclos académicos, destacando mi dedicación y compromiso con la excelencia académica.</w:t>
       </w:r>
     </w:p>
     <w:p>
@@ -385,21 +218,32 @@
           <w:rFonts w:asciiTheme="minorHAnsi" w:eastAsia="Times New Roman" w:hAnsiTheme="minorHAnsi" w:cstheme="minorHAnsi"/>
           <w:b/>
           <w:color w:val="000000"/>
-          <w:sz w:val="28"/>
-          <w:szCs w:val="28"/>
-          <w:lang w:eastAsia="es-PE"/>
-        </w:rPr>
-      </w:pPr>
-      <w:r>
-        <w:rPr>
-          <w:rFonts w:asciiTheme="minorHAnsi" w:eastAsia="Times New Roman" w:hAnsiTheme="minorHAnsi" w:cstheme="minorHAnsi"/>
-          <w:b/>
-          <w:color w:val="000000"/>
-          <w:sz w:val="28"/>
-          <w:szCs w:val="28"/>
-          <w:lang w:eastAsia="es-PE"/>
-        </w:rPr>
-        <w:t>ESTUDIOS</w:t>
+          <w:sz w:val="24"/>
+          <w:szCs w:val="24"/>
+          <w:lang w:eastAsia="es-PE"/>
+        </w:rPr>
+      </w:pPr>
+      <w:r>
+        <w:rPr>
+          <w:rFonts w:asciiTheme="minorHAnsi" w:eastAsia="Times New Roman" w:hAnsiTheme="minorHAnsi" w:cstheme="minorHAnsi"/>
+          <w:b/>
+          <w:color w:val="000000"/>
+          <w:sz w:val="24"/>
+          <w:szCs w:val="24"/>
+          <w:lang w:eastAsia="es-PE"/>
+        </w:rPr>
+        <w:t>E</w:t>
+      </w:r>
+      <w:r>
+        <w:rPr>
+          <w:rFonts w:asciiTheme="minorHAnsi" w:eastAsia="Times New Roman" w:hAnsiTheme="minorHAnsi" w:cstheme="minorHAnsi"/>
+          <w:b/>
+          <w:color w:val="000000"/>
+          <w:sz w:val="24"/>
+          <w:szCs w:val="24"/>
+          <w:lang w:eastAsia="es-PE"/>
+        </w:rPr>
+        <w:t>DUCACIÓN</w:t>
       </w:r>
     </w:p>
     <w:p>
@@ -457,8 +301,6 @@
           <w:rFonts w:asciiTheme="minorHAnsi" w:eastAsia="Times New Roman" w:hAnsiTheme="minorHAnsi" w:cstheme="minorHAnsi"/>
           <w:bCs/>
           <w:color w:val="000000"/>
-          <w:sz w:val="24"/>
-          <w:szCs w:val="24"/>
           <w:u w:val="single"/>
           <w:lang w:eastAsia="es-PE"/>
         </w:rPr>
@@ -468,8 +310,6 @@
           <w:rFonts w:asciiTheme="minorHAnsi" w:eastAsia="Times New Roman" w:hAnsiTheme="minorHAnsi" w:cstheme="minorHAnsi"/>
           <w:bCs/>
           <w:color w:val="000000"/>
-          <w:sz w:val="24"/>
-          <w:szCs w:val="24"/>
           <w:lang w:eastAsia="es-PE"/>
         </w:rPr>
         <w:t>Ciclo IV de Ingeniería de sistemas computacionales</w:t>
@@ -479,8 +319,6 @@
           <w:rFonts w:asciiTheme="minorHAnsi" w:eastAsia="Times New Roman" w:hAnsiTheme="minorHAnsi" w:cstheme="minorHAnsi"/>
           <w:bCs/>
           <w:color w:val="000000"/>
-          <w:sz w:val="24"/>
-          <w:szCs w:val="24"/>
           <w:lang w:eastAsia="es-PE"/>
         </w:rPr>
         <w:t xml:space="preserve">, </w:t>
@@ -490,8 +328,6 @@
           <w:rFonts w:asciiTheme="minorHAnsi" w:eastAsia="Times New Roman" w:hAnsiTheme="minorHAnsi" w:cstheme="minorHAnsi"/>
           <w:bCs/>
           <w:color w:val="000000"/>
-          <w:sz w:val="24"/>
-          <w:szCs w:val="24"/>
           <w:lang w:eastAsia="es-PE"/>
         </w:rPr>
         <w:t>dominando</w:t>
@@ -501,8 +337,6 @@
           <w:rFonts w:asciiTheme="minorHAnsi" w:eastAsia="Times New Roman" w:hAnsiTheme="minorHAnsi" w:cstheme="minorHAnsi"/>
           <w:bCs/>
           <w:color w:val="000000"/>
-          <w:sz w:val="24"/>
-          <w:szCs w:val="24"/>
           <w:lang w:eastAsia="es-PE"/>
         </w:rPr>
         <w:t xml:space="preserve"> fundamentos</w:t>
@@ -512,8 +346,6 @@
           <w:rFonts w:asciiTheme="minorHAnsi" w:eastAsia="Times New Roman" w:hAnsiTheme="minorHAnsi" w:cstheme="minorHAnsi"/>
           <w:bCs/>
           <w:color w:val="000000"/>
-          <w:sz w:val="24"/>
-          <w:szCs w:val="24"/>
           <w:lang w:eastAsia="es-PE"/>
         </w:rPr>
         <w:t xml:space="preserve"> y lógica</w:t>
@@ -523,8 +355,6 @@
           <w:rFonts w:asciiTheme="minorHAnsi" w:eastAsia="Times New Roman" w:hAnsiTheme="minorHAnsi" w:cstheme="minorHAnsi"/>
           <w:bCs/>
           <w:color w:val="000000"/>
-          <w:sz w:val="24"/>
-          <w:szCs w:val="24"/>
           <w:lang w:eastAsia="es-PE"/>
         </w:rPr>
         <w:t xml:space="preserve"> de programación, de algoritmos y estructuras de datos</w:t>
@@ -534,8 +364,6 @@
           <w:rFonts w:asciiTheme="minorHAnsi" w:eastAsia="Times New Roman" w:hAnsiTheme="minorHAnsi" w:cstheme="minorHAnsi"/>
           <w:bCs/>
           <w:color w:val="000000"/>
-          <w:sz w:val="24"/>
-          <w:szCs w:val="24"/>
           <w:lang w:eastAsia="es-PE"/>
         </w:rPr>
         <w:t>.</w:t>
@@ -545,11 +373,18 @@
           <w:rFonts w:asciiTheme="minorHAnsi" w:eastAsia="Times New Roman" w:hAnsiTheme="minorHAnsi" w:cstheme="minorHAnsi"/>
           <w:bCs/>
           <w:color w:val="000000"/>
-          <w:sz w:val="24"/>
-          <w:szCs w:val="24"/>
-          <w:lang w:eastAsia="es-PE"/>
-        </w:rPr>
-        <w:t xml:space="preserve"> Realizando diversos proyectos trabajando en equipo.</w:t>
+          <w:lang w:eastAsia="es-PE"/>
+        </w:rPr>
+        <w:t xml:space="preserve"> Realizando diversos proyectos trabajando en equipo</w:t>
+      </w:r>
+      <w:r>
+        <w:rPr>
+          <w:rFonts w:asciiTheme="minorHAnsi" w:eastAsia="Times New Roman" w:hAnsiTheme="minorHAnsi" w:cstheme="minorHAnsi"/>
+          <w:bCs/>
+          <w:color w:val="000000"/>
+          <w:lang w:eastAsia="es-PE"/>
+        </w:rPr>
+        <w:t xml:space="preserve"> junto a compañeros de clase.</w:t>
       </w:r>
     </w:p>
     <w:p>
@@ -561,19 +396,19 @@
           <w:b/>
           <w:bCs/>
           <w:color w:val="000000"/>
-          <w:sz w:val="28"/>
-          <w:szCs w:val="28"/>
-          <w:lang w:eastAsia="es-PE"/>
-        </w:rPr>
-      </w:pPr>
-      <w:r>
-        <w:rPr>
-          <w:rFonts w:asciiTheme="minorHAnsi" w:eastAsia="Times New Roman" w:hAnsiTheme="minorHAnsi" w:cstheme="minorHAnsi"/>
-          <w:b/>
-          <w:bCs/>
-          <w:color w:val="000000"/>
-          <w:sz w:val="28"/>
-          <w:szCs w:val="28"/>
+          <w:sz w:val="24"/>
+          <w:szCs w:val="24"/>
+          <w:lang w:eastAsia="es-PE"/>
+        </w:rPr>
+      </w:pPr>
+      <w:r>
+        <w:rPr>
+          <w:rFonts w:asciiTheme="minorHAnsi" w:eastAsia="Times New Roman" w:hAnsiTheme="minorHAnsi" w:cstheme="minorHAnsi"/>
+          <w:b/>
+          <w:bCs/>
+          <w:color w:val="000000"/>
+          <w:sz w:val="24"/>
+          <w:szCs w:val="24"/>
           <w:lang w:eastAsia="es-PE"/>
         </w:rPr>
         <w:t>PROYECTOS</w:t>
@@ -603,19 +438,7 @@
           <w:szCs w:val="24"/>
           <w:lang w:eastAsia="es-PE"/>
         </w:rPr>
-        <w:t>React &amp; Click (juego clicker hecho con React)</w:t>
-      </w:r>
-      <w:r>
-        <w:rPr>
-          <w:rFonts w:asciiTheme="minorHAnsi" w:eastAsia="Times New Roman" w:hAnsiTheme="minorHAnsi" w:cstheme="minorHAnsi"/>
-          <w:b/>
-          <w:bCs/>
-          <w:color w:val="000000"/>
-          <w:sz w:val="24"/>
-          <w:szCs w:val="24"/>
-          <w:lang w:eastAsia="es-PE"/>
-        </w:rPr>
-        <w:t xml:space="preserve"> </w:t>
+        <w:t xml:space="preserve">Song Browser (buscador de canciones con API de Spotify) </w:t>
       </w:r>
       <w:hyperlink r:id="rId11" w:history="1">
         <w:r>
@@ -641,7 +464,31 @@
           <w:szCs w:val="24"/>
           <w:lang w:eastAsia="es-PE"/>
         </w:rPr>
-        <w:t xml:space="preserve"> - </w:t>
+        <w:t xml:space="preserve"> </w:t>
+      </w:r>
+      <w:r>
+        <w:rPr>
+          <w:rFonts w:asciiTheme="minorHAnsi" w:eastAsia="Times New Roman" w:hAnsiTheme="minorHAnsi" w:cstheme="minorHAnsi"/>
+          <w:b/>
+          <w:bCs/>
+          <w:color w:val="000000"/>
+          <w:sz w:val="24"/>
+          <w:szCs w:val="24"/>
+          <w:lang w:eastAsia="es-PE"/>
+        </w:rPr>
+        <w:t>-</w:t>
+      </w:r>
+      <w:r>
+        <w:rPr>
+          <w:rFonts w:asciiTheme="minorHAnsi" w:eastAsia="Times New Roman" w:hAnsiTheme="minorHAnsi" w:cstheme="minorHAnsi"/>
+          <w:b/>
+          <w:bCs/>
+          <w:color w:val="000000"/>
+          <w:sz w:val="24"/>
+          <w:szCs w:val="24"/>
+          <w:lang w:eastAsia="es-PE"/>
+        </w:rPr>
+        <w:t xml:space="preserve"> </w:t>
       </w:r>
       <w:hyperlink r:id="rId12" w:history="1">
         <w:r>
@@ -660,97 +507,44 @@
     </w:p>
     <w:p>
       <w:pPr>
-        <w:pStyle w:val="Prrafodelista"/>
-        <w:numPr>
-          <w:ilvl w:val="0"/>
-          <w:numId w:val="4"/>
-        </w:numPr>
         <w:spacing w:after="0" w:line="360" w:lineRule="auto"/>
         <w:jc w:val="both"/>
         <w:rPr>
           <w:rFonts w:asciiTheme="minorHAnsi" w:eastAsia="Times New Roman" w:hAnsiTheme="minorHAnsi" w:cstheme="minorHAnsi"/>
           <w:color w:val="000000"/>
-          <w:sz w:val="24"/>
-          <w:szCs w:val="24"/>
-          <w:lang w:eastAsia="es-PE"/>
-        </w:rPr>
-      </w:pPr>
-      <w:r>
-        <w:rPr>
-          <w:rFonts w:asciiTheme="minorHAnsi" w:eastAsia="Times New Roman" w:hAnsiTheme="minorHAnsi" w:cstheme="minorHAnsi"/>
-          <w:color w:val="000000"/>
-          <w:sz w:val="24"/>
-          <w:szCs w:val="24"/>
-          <w:lang w:eastAsia="es-PE"/>
-        </w:rPr>
-        <w:t>Pro</w:t>
-      </w:r>
-      <w:r>
-        <w:rPr>
-          <w:rFonts w:asciiTheme="minorHAnsi" w:eastAsia="Times New Roman" w:hAnsiTheme="minorHAnsi" w:cstheme="minorHAnsi"/>
-          <w:color w:val="000000"/>
-          <w:sz w:val="24"/>
-          <w:szCs w:val="24"/>
-          <w:lang w:eastAsia="es-PE"/>
-        </w:rPr>
-        <w:t>yecto</w:t>
-      </w:r>
-      <w:r>
-        <w:rPr>
-          <w:rFonts w:asciiTheme="minorHAnsi" w:eastAsia="Times New Roman" w:hAnsiTheme="minorHAnsi" w:cstheme="minorHAnsi"/>
-          <w:color w:val="000000"/>
-          <w:sz w:val="24"/>
-          <w:szCs w:val="24"/>
-          <w:lang w:eastAsia="es-PE"/>
-        </w:rPr>
-        <w:t xml:space="preserve"> </w:t>
-      </w:r>
-      <w:r>
-        <w:rPr>
-          <w:rFonts w:asciiTheme="minorHAnsi" w:eastAsia="Times New Roman" w:hAnsiTheme="minorHAnsi" w:cstheme="minorHAnsi"/>
-          <w:color w:val="000000"/>
-          <w:sz w:val="24"/>
-          <w:szCs w:val="24"/>
-          <w:lang w:eastAsia="es-PE"/>
-        </w:rPr>
-        <w:t>derivado de utilizar useState y useEffect para seguir el movimiento del mouse</w:t>
-      </w:r>
-      <w:r>
-        <w:rPr>
-          <w:rFonts w:asciiTheme="minorHAnsi" w:eastAsia="Times New Roman" w:hAnsiTheme="minorHAnsi" w:cstheme="minorHAnsi"/>
-          <w:color w:val="000000"/>
-          <w:sz w:val="24"/>
-          <w:szCs w:val="24"/>
-          <w:lang w:eastAsia="es-PE"/>
-        </w:rPr>
-        <w:t xml:space="preserve"> a modo de práctica</w:t>
-      </w:r>
-      <w:r>
-        <w:rPr>
-          <w:rFonts w:asciiTheme="minorHAnsi" w:eastAsia="Times New Roman" w:hAnsiTheme="minorHAnsi" w:cstheme="minorHAnsi"/>
-          <w:color w:val="000000"/>
-          <w:sz w:val="24"/>
-          <w:szCs w:val="24"/>
-          <w:lang w:eastAsia="es-PE"/>
-        </w:rPr>
-        <w:t xml:space="preserve">, </w:t>
-      </w:r>
-      <w:r>
-        <w:rPr>
-          <w:rFonts w:asciiTheme="minorHAnsi" w:eastAsia="Times New Roman" w:hAnsiTheme="minorHAnsi" w:cstheme="minorHAnsi"/>
-          <w:color w:val="000000"/>
-          <w:sz w:val="24"/>
-          <w:szCs w:val="24"/>
-          <w:lang w:eastAsia="es-PE"/>
-        </w:rPr>
-        <w:t>agregué un recuadro el cual cambia de posición cada vez que se le hace click</w:t>
-      </w:r>
-      <w:r>
-        <w:rPr>
-          <w:rFonts w:asciiTheme="minorHAnsi" w:eastAsia="Times New Roman" w:hAnsiTheme="minorHAnsi" w:cstheme="minorHAnsi"/>
-          <w:color w:val="000000"/>
-          <w:sz w:val="24"/>
-          <w:szCs w:val="24"/>
+          <w:lang w:eastAsia="es-PE"/>
+        </w:rPr>
+      </w:pPr>
+      <w:r>
+        <w:rPr>
+          <w:rFonts w:asciiTheme="minorHAnsi" w:eastAsia="Times New Roman" w:hAnsiTheme="minorHAnsi" w:cstheme="minorHAnsi"/>
+          <w:color w:val="000000"/>
+          <w:lang w:eastAsia="es-PE"/>
+        </w:rPr>
+        <w:t>Buscador de canciones</w:t>
+      </w:r>
+      <w:r>
+        <w:rPr>
+          <w:rFonts w:asciiTheme="minorHAnsi" w:eastAsia="Times New Roman" w:hAnsiTheme="minorHAnsi" w:cstheme="minorHAnsi"/>
+          <w:color w:val="000000"/>
+          <w:lang w:eastAsia="es-PE"/>
+        </w:rPr>
+        <w:t xml:space="preserve"> hecho con React y utilizando RapidAPI para hacer peticiones a la API de Spotify. Pueden ingresarse álbumes, artistas o canciones en la barra de búsqueda, aparecen las canciones con sus datos y links para reproducirlas o ver su letra en la web </w:t>
+      </w:r>
+      <w:proofErr w:type="spellStart"/>
+      <w:r>
+        <w:rPr>
+          <w:rFonts w:asciiTheme="minorHAnsi" w:eastAsia="Times New Roman" w:hAnsiTheme="minorHAnsi" w:cstheme="minorHAnsi"/>
+          <w:color w:val="000000"/>
+          <w:lang w:eastAsia="es-PE"/>
+        </w:rPr>
+        <w:t>Genius</w:t>
+      </w:r>
+      <w:proofErr w:type="spellEnd"/>
+      <w:r>
+        <w:rPr>
+          <w:rFonts w:asciiTheme="minorHAnsi" w:eastAsia="Times New Roman" w:hAnsiTheme="minorHAnsi" w:cstheme="minorHAnsi"/>
+          <w:color w:val="000000"/>
           <w:lang w:eastAsia="es-PE"/>
         </w:rPr>
         <w:t>.</w:t>
@@ -758,127 +552,41 @@
     </w:p>
     <w:p>
       <w:pPr>
-        <w:pStyle w:val="Prrafodelista"/>
-        <w:numPr>
-          <w:ilvl w:val="0"/>
-          <w:numId w:val="4"/>
-        </w:numPr>
         <w:spacing w:after="0" w:line="360" w:lineRule="auto"/>
         <w:jc w:val="both"/>
         <w:rPr>
           <w:rFonts w:asciiTheme="minorHAnsi" w:eastAsia="Times New Roman" w:hAnsiTheme="minorHAnsi" w:cstheme="minorHAnsi"/>
-          <w:color w:val="000000"/>
-          <w:sz w:val="24"/>
-          <w:szCs w:val="24"/>
-          <w:lang w:eastAsia="es-PE"/>
-        </w:rPr>
-      </w:pPr>
-      <w:r>
-        <w:rPr>
-          <w:rFonts w:asciiTheme="minorHAnsi" w:eastAsia="Times New Roman" w:hAnsiTheme="minorHAnsi" w:cstheme="minorHAnsi"/>
-          <w:color w:val="000000"/>
-          <w:sz w:val="24"/>
-          <w:szCs w:val="24"/>
-          <w:lang w:eastAsia="es-PE"/>
-        </w:rPr>
-        <w:t xml:space="preserve">Hay también un puntaje y contador para que el jugador pueda </w:t>
-      </w:r>
-      <w:r>
-        <w:rPr>
-          <w:rFonts w:asciiTheme="minorHAnsi" w:eastAsia="Times New Roman" w:hAnsiTheme="minorHAnsi" w:cstheme="minorHAnsi"/>
-          <w:color w:val="000000"/>
-          <w:sz w:val="24"/>
-          <w:szCs w:val="24"/>
-          <w:lang w:eastAsia="es-PE"/>
-        </w:rPr>
-        <w:t>visualizarlo.</w:t>
-      </w:r>
-    </w:p>
-    <w:p>
-      <w:pPr>
-        <w:spacing w:after="0" w:line="360" w:lineRule="auto"/>
-        <w:jc w:val="both"/>
-        <w:rPr>
-          <w:rFonts w:asciiTheme="minorHAnsi" w:eastAsia="Times New Roman" w:hAnsiTheme="minorHAnsi" w:cstheme="minorHAnsi"/>
-          <w:b/>
-          <w:bCs/>
-          <w:color w:val="000000"/>
-          <w:sz w:val="24"/>
-          <w:szCs w:val="24"/>
-          <w:lang w:eastAsia="es-PE"/>
-        </w:rPr>
-      </w:pPr>
-      <w:r>
-        <w:rPr>
-          <w:rFonts w:asciiTheme="minorHAnsi" w:eastAsia="Times New Roman" w:hAnsiTheme="minorHAnsi" w:cstheme="minorHAnsi"/>
-          <w:b/>
-          <w:bCs/>
-          <w:color w:val="000000"/>
-          <w:sz w:val="24"/>
-          <w:szCs w:val="24"/>
-          <w:lang w:eastAsia="es-PE"/>
-        </w:rPr>
-        <w:t>Calen</w:t>
-      </w:r>
-      <w:r>
-        <w:rPr>
-          <w:rFonts w:asciiTheme="minorHAnsi" w:eastAsia="Times New Roman" w:hAnsiTheme="minorHAnsi" w:cstheme="minorHAnsi"/>
-          <w:b/>
-          <w:bCs/>
-          <w:color w:val="000000"/>
-          <w:sz w:val="24"/>
-          <w:szCs w:val="24"/>
-          <w:lang w:eastAsia="es-PE"/>
-        </w:rPr>
-        <w:t>D</w:t>
-      </w:r>
-      <w:r>
-        <w:rPr>
-          <w:rFonts w:asciiTheme="minorHAnsi" w:eastAsia="Times New Roman" w:hAnsiTheme="minorHAnsi" w:cstheme="minorHAnsi"/>
-          <w:b/>
-          <w:bCs/>
-          <w:color w:val="000000"/>
-          <w:sz w:val="24"/>
-          <w:szCs w:val="24"/>
-          <w:lang w:eastAsia="es-PE"/>
-        </w:rPr>
-        <w:t>iary</w:t>
-      </w:r>
-      <w:r>
-        <w:rPr>
-          <w:rFonts w:asciiTheme="minorHAnsi" w:eastAsia="Times New Roman" w:hAnsiTheme="minorHAnsi" w:cstheme="minorHAnsi"/>
-          <w:b/>
-          <w:bCs/>
-          <w:color w:val="000000"/>
-          <w:sz w:val="24"/>
-          <w:szCs w:val="24"/>
-          <w:lang w:eastAsia="es-PE"/>
-        </w:rPr>
-        <w:t xml:space="preserve"> (</w:t>
-      </w:r>
-      <w:r>
-        <w:rPr>
-          <w:rFonts w:asciiTheme="minorHAnsi" w:eastAsia="Times New Roman" w:hAnsiTheme="minorHAnsi" w:cstheme="minorHAnsi"/>
-          <w:b/>
-          <w:bCs/>
-          <w:color w:val="000000"/>
-          <w:sz w:val="24"/>
-          <w:szCs w:val="24"/>
-          <w:lang w:eastAsia="es-PE"/>
-        </w:rPr>
-        <w:t>Web de registro de hábitos con JavaScript</w:t>
-      </w:r>
-      <w:r>
-        <w:rPr>
-          <w:rFonts w:asciiTheme="minorHAnsi" w:eastAsia="Times New Roman" w:hAnsiTheme="minorHAnsi" w:cstheme="minorHAnsi"/>
-          <w:b/>
-          <w:bCs/>
-          <w:color w:val="000000"/>
-          <w:sz w:val="24"/>
-          <w:szCs w:val="24"/>
-          <w:lang w:eastAsia="es-PE"/>
-        </w:rPr>
-        <w:t xml:space="preserve">) </w:t>
+          <w:b/>
+          <w:bCs/>
+          <w:color w:val="000000"/>
+          <w:sz w:val="24"/>
+          <w:szCs w:val="24"/>
+          <w:lang w:eastAsia="es-PE"/>
+        </w:rPr>
+      </w:pPr>
+      <w:r>
+        <w:rPr>
+          <w:rFonts w:asciiTheme="minorHAnsi" w:eastAsia="Times New Roman" w:hAnsiTheme="minorHAnsi" w:cstheme="minorHAnsi"/>
+          <w:b/>
+          <w:bCs/>
+          <w:color w:val="000000"/>
+          <w:sz w:val="24"/>
+          <w:szCs w:val="24"/>
+          <w:lang w:eastAsia="es-PE"/>
+        </w:rPr>
+        <w:t>React &amp; Click (juego clicker hecho con React)</w:t>
+      </w:r>
+      <w:r>
+        <w:rPr>
+          <w:rFonts w:asciiTheme="minorHAnsi" w:eastAsia="Times New Roman" w:hAnsiTheme="minorHAnsi" w:cstheme="minorHAnsi"/>
+          <w:b/>
+          <w:bCs/>
+          <w:color w:val="000000"/>
+          <w:sz w:val="24"/>
+          <w:szCs w:val="24"/>
+          <w:lang w:eastAsia="es-PE"/>
+        </w:rPr>
+        <w:t xml:space="preserve"> </w:t>
       </w:r>
       <w:hyperlink r:id="rId13" w:history="1">
         <w:r>
@@ -904,19 +612,19 @@
           <w:szCs w:val="24"/>
           <w:lang w:eastAsia="es-PE"/>
         </w:rPr>
+        <w:t xml:space="preserve"> -</w:t>
+      </w:r>
+      <w:r>
+        <w:rPr>
+          <w:rFonts w:asciiTheme="minorHAnsi" w:eastAsia="Times New Roman" w:hAnsiTheme="minorHAnsi" w:cstheme="minorHAnsi"/>
+          <w:b/>
+          <w:bCs/>
+          <w:color w:val="000000"/>
+          <w:sz w:val="24"/>
+          <w:szCs w:val="24"/>
+          <w:lang w:eastAsia="es-PE"/>
+        </w:rPr>
         <w:t xml:space="preserve"> </w:t>
-      </w:r>
-      <w:r>
-        <w:rPr>
-          <w:rFonts w:asciiTheme="minorHAnsi" w:eastAsia="Times New Roman" w:hAnsiTheme="minorHAnsi" w:cstheme="minorHAnsi"/>
-          <w:b/>
-          <w:bCs/>
-          <w:color w:val="000000"/>
-          <w:sz w:val="24"/>
-          <w:szCs w:val="24"/>
-          <w:lang w:eastAsia="es-PE"/>
-        </w:rPr>
-        <w:t xml:space="preserve">- </w:t>
       </w:r>
       <w:hyperlink r:id="rId14" w:history="1">
         <w:r>
@@ -935,107 +643,193 @@
     </w:p>
     <w:p>
       <w:pPr>
-        <w:pStyle w:val="Prrafodelista"/>
-        <w:numPr>
-          <w:ilvl w:val="0"/>
-          <w:numId w:val="4"/>
-        </w:numPr>
         <w:spacing w:after="0" w:line="360" w:lineRule="auto"/>
         <w:jc w:val="both"/>
         <w:rPr>
           <w:rFonts w:asciiTheme="minorHAnsi" w:eastAsia="Times New Roman" w:hAnsiTheme="minorHAnsi" w:cstheme="minorHAnsi"/>
-          <w:bCs/>
-          <w:color w:val="000000"/>
-          <w:sz w:val="24"/>
-          <w:szCs w:val="24"/>
-          <w:lang w:eastAsia="es-PE"/>
-        </w:rPr>
-      </w:pPr>
-      <w:r>
-        <w:rPr>
-          <w:rFonts w:asciiTheme="minorHAnsi" w:eastAsia="Times New Roman" w:hAnsiTheme="minorHAnsi" w:cstheme="minorHAnsi"/>
-          <w:bCs/>
-          <w:color w:val="000000"/>
-          <w:sz w:val="24"/>
-          <w:szCs w:val="24"/>
-          <w:lang w:eastAsia="es-PE"/>
-        </w:rPr>
-        <w:t>Proyecto propio, CRUD creado para registrar de manera sencilla hábitos diarios</w:t>
-      </w:r>
-      <w:r>
-        <w:rPr>
-          <w:rFonts w:asciiTheme="minorHAnsi" w:eastAsia="Times New Roman" w:hAnsiTheme="minorHAnsi" w:cstheme="minorHAnsi"/>
-          <w:bCs/>
-          <w:color w:val="000000"/>
-          <w:sz w:val="24"/>
-          <w:szCs w:val="24"/>
-          <w:lang w:eastAsia="es-PE"/>
-        </w:rPr>
-        <w:t>, los días y meses pueden ser agregados por el usuario y son actualizados en tiempo real</w:t>
-      </w:r>
-      <w:r>
-        <w:rPr>
-          <w:rFonts w:asciiTheme="minorHAnsi" w:eastAsia="Times New Roman" w:hAnsiTheme="minorHAnsi" w:cstheme="minorHAnsi"/>
-          <w:bCs/>
-          <w:color w:val="000000"/>
-          <w:sz w:val="24"/>
-          <w:szCs w:val="24"/>
-          <w:lang w:eastAsia="es-PE"/>
-        </w:rPr>
-        <w:t>.</w:t>
+          <w:color w:val="000000"/>
+          <w:lang w:eastAsia="es-PE"/>
+        </w:rPr>
+      </w:pPr>
+      <w:r>
+        <w:rPr>
+          <w:rFonts w:asciiTheme="minorHAnsi" w:eastAsia="Times New Roman" w:hAnsiTheme="minorHAnsi" w:cstheme="minorHAnsi"/>
+          <w:color w:val="000000"/>
+          <w:lang w:eastAsia="es-PE"/>
+        </w:rPr>
+        <w:t xml:space="preserve">Minijuego </w:t>
+      </w:r>
+      <w:r>
+        <w:rPr>
+          <w:rFonts w:asciiTheme="minorHAnsi" w:eastAsia="Times New Roman" w:hAnsiTheme="minorHAnsi" w:cstheme="minorHAnsi"/>
+          <w:color w:val="000000"/>
+          <w:lang w:eastAsia="es-PE"/>
+        </w:rPr>
+        <w:t xml:space="preserve">sobre hacer click en recuadros que van apareciendo aleatoriamente en la pantalla, se usó useState para generar los recuadros, y useEffect para añadir un cursor personalizado. </w:t>
       </w:r>
     </w:p>
     <w:p>
       <w:pPr>
-        <w:pStyle w:val="Prrafodelista"/>
-        <w:numPr>
-          <w:ilvl w:val="0"/>
-          <w:numId w:val="4"/>
-        </w:numPr>
         <w:spacing w:after="0" w:line="360" w:lineRule="auto"/>
         <w:jc w:val="both"/>
         <w:rPr>
           <w:rFonts w:asciiTheme="minorHAnsi" w:eastAsia="Times New Roman" w:hAnsiTheme="minorHAnsi" w:cstheme="minorHAnsi"/>
-          <w:bCs/>
-          <w:color w:val="000000"/>
-          <w:sz w:val="24"/>
-          <w:szCs w:val="24"/>
-          <w:lang w:eastAsia="es-PE"/>
-        </w:rPr>
-      </w:pPr>
-      <w:r>
-        <w:rPr>
-          <w:rFonts w:asciiTheme="minorHAnsi" w:eastAsia="Times New Roman" w:hAnsiTheme="minorHAnsi" w:cstheme="minorHAnsi"/>
-          <w:bCs/>
-          <w:color w:val="000000"/>
-          <w:sz w:val="24"/>
-          <w:szCs w:val="24"/>
-          <w:lang w:eastAsia="es-PE"/>
-        </w:rPr>
-        <w:t xml:space="preserve">La web cuenta con una interfaz agradable </w:t>
-      </w:r>
-      <w:r>
-        <w:rPr>
-          <w:rFonts w:asciiTheme="minorHAnsi" w:eastAsia="Times New Roman" w:hAnsiTheme="minorHAnsi" w:cstheme="minorHAnsi"/>
-          <w:bCs/>
-          <w:color w:val="000000"/>
-          <w:sz w:val="24"/>
-          <w:szCs w:val="24"/>
-          <w:lang w:eastAsia="es-PE"/>
-        </w:rPr>
-        <w:t>y fácil de entender</w:t>
-      </w:r>
-      <w:r>
-        <w:rPr>
-          <w:rFonts w:asciiTheme="minorHAnsi" w:eastAsia="Times New Roman" w:hAnsiTheme="minorHAnsi" w:cstheme="minorHAnsi"/>
-          <w:bCs/>
-          <w:color w:val="000000"/>
-          <w:sz w:val="24"/>
-          <w:szCs w:val="24"/>
-          <w:lang w:eastAsia="es-PE"/>
-        </w:rPr>
-        <w:t>.</w:t>
-      </w:r>
+          <w:b/>
+          <w:bCs/>
+          <w:color w:val="000000"/>
+          <w:sz w:val="24"/>
+          <w:szCs w:val="24"/>
+          <w:lang w:eastAsia="es-PE"/>
+        </w:rPr>
+      </w:pPr>
+      <w:r>
+        <w:rPr>
+          <w:rFonts w:asciiTheme="minorHAnsi" w:eastAsia="Times New Roman" w:hAnsiTheme="minorHAnsi" w:cstheme="minorHAnsi"/>
+          <w:b/>
+          <w:bCs/>
+          <w:color w:val="000000"/>
+          <w:sz w:val="24"/>
+          <w:szCs w:val="24"/>
+          <w:lang w:eastAsia="es-PE"/>
+        </w:rPr>
+        <w:t>Calen</w:t>
+      </w:r>
+      <w:r>
+        <w:rPr>
+          <w:rFonts w:asciiTheme="minorHAnsi" w:eastAsia="Times New Roman" w:hAnsiTheme="minorHAnsi" w:cstheme="minorHAnsi"/>
+          <w:b/>
+          <w:bCs/>
+          <w:color w:val="000000"/>
+          <w:sz w:val="24"/>
+          <w:szCs w:val="24"/>
+          <w:lang w:eastAsia="es-PE"/>
+        </w:rPr>
+        <w:t>D</w:t>
+      </w:r>
+      <w:r>
+        <w:rPr>
+          <w:rFonts w:asciiTheme="minorHAnsi" w:eastAsia="Times New Roman" w:hAnsiTheme="minorHAnsi" w:cstheme="minorHAnsi"/>
+          <w:b/>
+          <w:bCs/>
+          <w:color w:val="000000"/>
+          <w:sz w:val="24"/>
+          <w:szCs w:val="24"/>
+          <w:lang w:eastAsia="es-PE"/>
+        </w:rPr>
+        <w:t>iary</w:t>
+      </w:r>
+      <w:r>
+        <w:rPr>
+          <w:rFonts w:asciiTheme="minorHAnsi" w:eastAsia="Times New Roman" w:hAnsiTheme="minorHAnsi" w:cstheme="minorHAnsi"/>
+          <w:b/>
+          <w:bCs/>
+          <w:color w:val="000000"/>
+          <w:sz w:val="24"/>
+          <w:szCs w:val="24"/>
+          <w:lang w:eastAsia="es-PE"/>
+        </w:rPr>
+        <w:t xml:space="preserve"> (</w:t>
+      </w:r>
+      <w:r>
+        <w:rPr>
+          <w:rFonts w:asciiTheme="minorHAnsi" w:eastAsia="Times New Roman" w:hAnsiTheme="minorHAnsi" w:cstheme="minorHAnsi"/>
+          <w:b/>
+          <w:bCs/>
+          <w:color w:val="000000"/>
+          <w:sz w:val="24"/>
+          <w:szCs w:val="24"/>
+          <w:lang w:eastAsia="es-PE"/>
+        </w:rPr>
+        <w:t xml:space="preserve">registro de hábitos </w:t>
+      </w:r>
+      <w:r>
+        <w:rPr>
+          <w:rFonts w:asciiTheme="minorHAnsi" w:eastAsia="Times New Roman" w:hAnsiTheme="minorHAnsi" w:cstheme="minorHAnsi"/>
+          <w:b/>
+          <w:bCs/>
+          <w:color w:val="000000"/>
+          <w:sz w:val="24"/>
+          <w:szCs w:val="24"/>
+          <w:lang w:eastAsia="es-PE"/>
+        </w:rPr>
+        <w:t>en</w:t>
+      </w:r>
+      <w:r>
+        <w:rPr>
+          <w:rFonts w:asciiTheme="minorHAnsi" w:eastAsia="Times New Roman" w:hAnsiTheme="minorHAnsi" w:cstheme="minorHAnsi"/>
+          <w:b/>
+          <w:bCs/>
+          <w:color w:val="000000"/>
+          <w:sz w:val="24"/>
+          <w:szCs w:val="24"/>
+          <w:lang w:eastAsia="es-PE"/>
+        </w:rPr>
+        <w:t xml:space="preserve"> JavaScript</w:t>
+      </w:r>
+      <w:r>
+        <w:rPr>
+          <w:rFonts w:asciiTheme="minorHAnsi" w:eastAsia="Times New Roman" w:hAnsiTheme="minorHAnsi" w:cstheme="minorHAnsi"/>
+          <w:b/>
+          <w:bCs/>
+          <w:color w:val="000000"/>
+          <w:sz w:val="24"/>
+          <w:szCs w:val="24"/>
+          <w:lang w:eastAsia="es-PE"/>
+        </w:rPr>
+        <w:t xml:space="preserve">) </w:t>
+      </w:r>
+      <w:hyperlink r:id="rId15" w:history="1">
+        <w:r>
+          <w:rPr>
+            <w:rStyle w:val="Hipervnculo"/>
+            <w:rFonts w:asciiTheme="minorHAnsi" w:eastAsia="Times New Roman" w:hAnsiTheme="minorHAnsi" w:cstheme="minorHAnsi"/>
+            <w:b/>
+            <w:bCs/>
+            <w:sz w:val="24"/>
+            <w:szCs w:val="24"/>
+            <w:lang w:eastAsia="es-PE"/>
+          </w:rPr>
+          <w:t>Repositorio de GitHub</w:t>
+        </w:r>
+      </w:hyperlink>
+      <w:r>
+        <w:rPr>
+          <w:rFonts w:asciiTheme="minorHAnsi" w:eastAsia="Times New Roman" w:hAnsiTheme="minorHAnsi" w:cstheme="minorHAnsi"/>
+          <w:b/>
+          <w:bCs/>
+          <w:color w:val="000000"/>
+          <w:sz w:val="24"/>
+          <w:szCs w:val="24"/>
+          <w:lang w:eastAsia="es-PE"/>
+        </w:rPr>
+        <w:t xml:space="preserve"> </w:t>
+      </w:r>
+      <w:r>
+        <w:rPr>
+          <w:rFonts w:asciiTheme="minorHAnsi" w:eastAsia="Times New Roman" w:hAnsiTheme="minorHAnsi" w:cstheme="minorHAnsi"/>
+          <w:b/>
+          <w:bCs/>
+          <w:color w:val="000000"/>
+          <w:sz w:val="24"/>
+          <w:szCs w:val="24"/>
+          <w:lang w:eastAsia="es-PE"/>
+        </w:rPr>
+        <w:t xml:space="preserve">- </w:t>
+      </w:r>
+      <w:hyperlink r:id="rId16" w:history="1">
+        <w:r>
+          <w:rPr>
+            <w:rStyle w:val="Hipervnculo"/>
+            <w:rFonts w:asciiTheme="minorHAnsi" w:eastAsia="Times New Roman" w:hAnsiTheme="minorHAnsi" w:cstheme="minorHAnsi"/>
+            <w:b/>
+            <w:bCs/>
+            <w:sz w:val="24"/>
+            <w:szCs w:val="24"/>
+            <w:lang w:eastAsia="es-PE"/>
+          </w:rPr>
+          <w:t>Web</w:t>
+        </w:r>
+      </w:hyperlink>
     </w:p>
     <w:p>
       <w:pPr>
@@ -1043,25 +837,64 @@
         <w:jc w:val="both"/>
         <w:rPr>
           <w:rFonts w:asciiTheme="minorHAnsi" w:eastAsia="Times New Roman" w:hAnsiTheme="minorHAnsi" w:cstheme="minorHAnsi"/>
-          <w:b/>
-          <w:bCs/>
-          <w:color w:val="000000"/>
-          <w:sz w:val="28"/>
-          <w:szCs w:val="28"/>
-          <w:lang w:eastAsia="es-PE"/>
-        </w:rPr>
-      </w:pPr>
-      <w:r>
-        <w:rPr>
-          <w:rFonts w:asciiTheme="minorHAnsi" w:eastAsia="Times New Roman" w:hAnsiTheme="minorHAnsi" w:cstheme="minorHAnsi"/>
-          <w:b/>
-          <w:bCs/>
-          <w:color w:val="000000"/>
-          <w:sz w:val="28"/>
-          <w:szCs w:val="28"/>
-          <w:lang w:eastAsia="es-PE"/>
-        </w:rPr>
-        <w:t>HABILIDADES</w:t>
+          <w:bCs/>
+          <w:color w:val="000000"/>
+          <w:lang w:eastAsia="es-PE"/>
+        </w:rPr>
+      </w:pPr>
+      <w:r>
+        <w:rPr>
+          <w:rFonts w:asciiTheme="minorHAnsi" w:eastAsia="Times New Roman" w:hAnsiTheme="minorHAnsi" w:cstheme="minorHAnsi"/>
+          <w:bCs/>
+          <w:color w:val="000000"/>
+          <w:lang w:eastAsia="es-PE"/>
+        </w:rPr>
+        <w:t>Una web de hábitos, un</w:t>
+      </w:r>
+      <w:r>
+        <w:rPr>
+          <w:rFonts w:asciiTheme="minorHAnsi" w:eastAsia="Times New Roman" w:hAnsiTheme="minorHAnsi" w:cstheme="minorHAnsi"/>
+          <w:bCs/>
+          <w:color w:val="000000"/>
+          <w:lang w:eastAsia="es-PE"/>
+        </w:rPr>
+        <w:t xml:space="preserve"> CRUD creado para registrar</w:t>
+      </w:r>
+      <w:r>
+        <w:rPr>
+          <w:rFonts w:asciiTheme="minorHAnsi" w:eastAsia="Times New Roman" w:hAnsiTheme="minorHAnsi" w:cstheme="minorHAnsi"/>
+          <w:bCs/>
+          <w:color w:val="000000"/>
+          <w:lang w:eastAsia="es-PE"/>
+        </w:rPr>
+        <w:t>los diariamente</w:t>
+      </w:r>
+      <w:r>
+        <w:rPr>
+          <w:rFonts w:asciiTheme="minorHAnsi" w:eastAsia="Times New Roman" w:hAnsiTheme="minorHAnsi" w:cstheme="minorHAnsi"/>
+          <w:bCs/>
+          <w:color w:val="000000"/>
+          <w:lang w:eastAsia="es-PE"/>
+        </w:rPr>
+        <w:t xml:space="preserve"> de manera sencilla</w:t>
+      </w:r>
+      <w:r>
+        <w:rPr>
+          <w:rFonts w:asciiTheme="minorHAnsi" w:eastAsia="Times New Roman" w:hAnsiTheme="minorHAnsi" w:cstheme="minorHAnsi"/>
+          <w:bCs/>
+          <w:color w:val="000000"/>
+          <w:lang w:eastAsia="es-PE"/>
+        </w:rPr>
+        <w:t>, los días y meses pueden ser agregados por el usuario y son actualizados en tiempo real</w:t>
+      </w:r>
+      <w:r>
+        <w:rPr>
+          <w:rFonts w:asciiTheme="minorHAnsi" w:eastAsia="Times New Roman" w:hAnsiTheme="minorHAnsi" w:cstheme="minorHAnsi"/>
+          <w:bCs/>
+          <w:color w:val="000000"/>
+          <w:lang w:eastAsia="es-PE"/>
+        </w:rPr>
+        <w:t>.</w:t>
       </w:r>
     </w:p>
     <w:p>
@@ -1070,9 +903,35 @@
         <w:jc w:val="both"/>
         <w:rPr>
           <w:rFonts w:asciiTheme="minorHAnsi" w:eastAsia="Times New Roman" w:hAnsiTheme="minorHAnsi" w:cstheme="minorHAnsi"/>
-          <w:color w:val="000000"/>
-          <w:sz w:val="24"/>
-          <w:szCs w:val="24"/>
+          <w:b/>
+          <w:bCs/>
+          <w:color w:val="000000"/>
+          <w:sz w:val="24"/>
+          <w:szCs w:val="24"/>
+          <w:lang w:eastAsia="es-PE"/>
+        </w:rPr>
+      </w:pPr>
+      <w:r>
+        <w:rPr>
+          <w:rFonts w:asciiTheme="minorHAnsi" w:eastAsia="Times New Roman" w:hAnsiTheme="minorHAnsi" w:cstheme="minorHAnsi"/>
+          <w:b/>
+          <w:bCs/>
+          <w:color w:val="000000"/>
+          <w:sz w:val="24"/>
+          <w:szCs w:val="24"/>
+          <w:lang w:eastAsia="es-PE"/>
+        </w:rPr>
+        <w:t>HABILIDADES</w:t>
+      </w:r>
+    </w:p>
+    <w:p>
+      <w:pPr>
+        <w:spacing w:after="0" w:line="360" w:lineRule="auto"/>
+        <w:jc w:val="both"/>
+        <w:rPr>
+          <w:rFonts w:asciiTheme="minorHAnsi" w:eastAsia="Times New Roman" w:hAnsiTheme="minorHAnsi" w:cstheme="minorHAnsi"/>
+          <w:color w:val="000000"/>
+          <w:u w:val="single"/>
           <w:lang w:val="en-US" w:eastAsia="es-PE"/>
         </w:rPr>
       </w:pPr>
@@ -1082,8 +941,6 @@
           <w:b/>
           <w:bCs/>
           <w:color w:val="000000"/>
-          <w:sz w:val="24"/>
-          <w:szCs w:val="24"/>
           <w:lang w:val="en-US" w:eastAsia="es-PE"/>
         </w:rPr>
         <w:t>Lenguajes/</w:t>
@@ -1094,8 +951,6 @@
           <w:b/>
           <w:bCs/>
           <w:color w:val="000000"/>
-          <w:sz w:val="24"/>
-          <w:szCs w:val="24"/>
           <w:lang w:val="en-US" w:eastAsia="es-PE"/>
         </w:rPr>
         <w:t>Frameworks</w:t>
@@ -1106,8 +961,6 @@
           <w:b/>
           <w:bCs/>
           <w:color w:val="000000"/>
-          <w:sz w:val="24"/>
-          <w:szCs w:val="24"/>
           <w:lang w:val="en-US" w:eastAsia="es-PE"/>
         </w:rPr>
         <w:t xml:space="preserve">: </w:t>
@@ -1116,8 +969,6 @@
         <w:rPr>
           <w:rFonts w:asciiTheme="minorHAnsi" w:eastAsia="Times New Roman" w:hAnsiTheme="minorHAnsi" w:cstheme="minorHAnsi"/>
           <w:color w:val="000000"/>
-          <w:sz w:val="24"/>
-          <w:szCs w:val="24"/>
           <w:lang w:val="en-US" w:eastAsia="es-PE"/>
         </w:rPr>
         <w:t>HTML, CSS, JavaScript, React</w:t>
@@ -1126,18 +977,30 @@
         <w:rPr>
           <w:rFonts w:asciiTheme="minorHAnsi" w:eastAsia="Times New Roman" w:hAnsiTheme="minorHAnsi" w:cstheme="minorHAnsi"/>
           <w:color w:val="000000"/>
-          <w:sz w:val="24"/>
-          <w:szCs w:val="24"/>
           <w:lang w:val="en-US" w:eastAsia="es-PE"/>
         </w:rPr>
+        <w:t>, Tai</w:t>
+      </w:r>
+      <w:r>
+        <w:rPr>
+          <w:rFonts w:asciiTheme="minorHAnsi" w:eastAsia="Times New Roman" w:hAnsiTheme="minorHAnsi" w:cstheme="minorHAnsi"/>
+          <w:color w:val="000000"/>
+          <w:lang w:val="en-US" w:eastAsia="es-PE"/>
+        </w:rPr>
+        <w:t>lwind</w:t>
+      </w:r>
+      <w:r>
+        <w:rPr>
+          <w:rFonts w:asciiTheme="minorHAnsi" w:eastAsia="Times New Roman" w:hAnsiTheme="minorHAnsi" w:cstheme="minorHAnsi"/>
+          <w:color w:val="000000"/>
+          <w:lang w:val="en-US" w:eastAsia="es-PE"/>
+        </w:rPr>
         <w:t>,</w:t>
       </w:r>
       <w:r>
         <w:rPr>
           <w:rFonts w:asciiTheme="minorHAnsi" w:eastAsia="Times New Roman" w:hAnsiTheme="minorHAnsi" w:cstheme="minorHAnsi"/>
           <w:color w:val="000000"/>
-          <w:sz w:val="24"/>
-          <w:szCs w:val="24"/>
           <w:lang w:val="en-US" w:eastAsia="es-PE"/>
         </w:rPr>
         <w:t xml:space="preserve"> C#</w:t>
@@ -1146,8 +1009,6 @@
         <w:rPr>
           <w:rFonts w:asciiTheme="minorHAnsi" w:eastAsia="Times New Roman" w:hAnsiTheme="minorHAnsi" w:cstheme="minorHAnsi"/>
           <w:color w:val="000000"/>
-          <w:sz w:val="24"/>
-          <w:szCs w:val="24"/>
           <w:lang w:val="en-US" w:eastAsia="es-PE"/>
         </w:rPr>
         <w:t xml:space="preserve">, </w:t>
@@ -1157,8 +1018,6 @@
         <w:rPr>
           <w:rFonts w:asciiTheme="minorHAnsi" w:eastAsia="Times New Roman" w:hAnsiTheme="minorHAnsi" w:cstheme="minorHAnsi"/>
           <w:color w:val="000000"/>
-          <w:sz w:val="24"/>
-          <w:szCs w:val="24"/>
           <w:lang w:val="en-US" w:eastAsia="es-PE"/>
         </w:rPr>
         <w:t>.NET</w:t>
@@ -1172,19 +1031,15 @@
         <w:rPr>
           <w:rFonts w:asciiTheme="minorHAnsi" w:eastAsia="Times New Roman" w:hAnsiTheme="minorHAnsi" w:cstheme="minorHAnsi"/>
           <w:color w:val="000000"/>
-          <w:sz w:val="24"/>
-          <w:szCs w:val="24"/>
-          <w:lang w:eastAsia="es-PE"/>
-        </w:rPr>
-      </w:pPr>
-      <w:r>
-        <w:rPr>
-          <w:rFonts w:asciiTheme="minorHAnsi" w:eastAsia="Times New Roman" w:hAnsiTheme="minorHAnsi" w:cstheme="minorHAnsi"/>
-          <w:b/>
-          <w:bCs/>
-          <w:color w:val="000000"/>
-          <w:sz w:val="24"/>
-          <w:szCs w:val="24"/>
+          <w:lang w:eastAsia="es-PE"/>
+        </w:rPr>
+      </w:pPr>
+      <w:r>
+        <w:rPr>
+          <w:rFonts w:asciiTheme="minorHAnsi" w:eastAsia="Times New Roman" w:hAnsiTheme="minorHAnsi" w:cstheme="minorHAnsi"/>
+          <w:b/>
+          <w:bCs/>
+          <w:color w:val="000000"/>
           <w:lang w:eastAsia="es-PE"/>
         </w:rPr>
         <w:t xml:space="preserve">Herramientas: </w:t>
@@ -1193,8 +1048,6 @@
         <w:rPr>
           <w:rFonts w:asciiTheme="minorHAnsi" w:eastAsia="Times New Roman" w:hAnsiTheme="minorHAnsi" w:cstheme="minorHAnsi"/>
           <w:color w:val="000000"/>
-          <w:sz w:val="24"/>
-          <w:szCs w:val="24"/>
           <w:lang w:eastAsia="es-PE"/>
         </w:rPr>
         <w:t xml:space="preserve">Git, GitHub, Webpack, </w:t>
@@ -1203,8 +1056,6 @@
         <w:rPr>
           <w:rFonts w:asciiTheme="minorHAnsi" w:eastAsia="Times New Roman" w:hAnsiTheme="minorHAnsi" w:cstheme="minorHAnsi"/>
           <w:color w:val="000000"/>
-          <w:sz w:val="24"/>
-          <w:szCs w:val="24"/>
           <w:lang w:eastAsia="es-PE"/>
         </w:rPr>
         <w:t>npm</w:t>
@@ -1213,8 +1064,6 @@
         <w:rPr>
           <w:rFonts w:asciiTheme="minorHAnsi" w:eastAsia="Times New Roman" w:hAnsiTheme="minorHAnsi" w:cstheme="minorHAnsi"/>
           <w:color w:val="000000"/>
-          <w:sz w:val="24"/>
-          <w:szCs w:val="24"/>
           <w:lang w:eastAsia="es-PE"/>
         </w:rPr>
         <w:t xml:space="preserve">, </w:t>
@@ -1223,8 +1072,6 @@
         <w:rPr>
           <w:rFonts w:asciiTheme="minorHAnsi" w:eastAsia="Times New Roman" w:hAnsiTheme="minorHAnsi" w:cstheme="minorHAnsi"/>
           <w:color w:val="000000"/>
-          <w:sz w:val="24"/>
-          <w:szCs w:val="24"/>
           <w:lang w:eastAsia="es-PE"/>
         </w:rPr>
         <w:t xml:space="preserve">Vite, </w:t>
@@ -1233,8 +1080,6 @@
         <w:rPr>
           <w:rFonts w:asciiTheme="minorHAnsi" w:eastAsia="Times New Roman" w:hAnsiTheme="minorHAnsi" w:cstheme="minorHAnsi"/>
           <w:color w:val="000000"/>
-          <w:sz w:val="24"/>
-          <w:szCs w:val="24"/>
           <w:lang w:eastAsia="es-PE"/>
         </w:rPr>
         <w:t>Visual Studio</w:t>
@@ -1243,11 +1088,17 @@
         <w:rPr>
           <w:rFonts w:asciiTheme="minorHAnsi" w:eastAsia="Times New Roman" w:hAnsiTheme="minorHAnsi" w:cstheme="minorHAnsi"/>
           <w:color w:val="000000"/>
-          <w:sz w:val="24"/>
-          <w:szCs w:val="24"/>
-          <w:lang w:eastAsia="es-PE"/>
-        </w:rPr>
-        <w:t>/VSCode</w:t>
+          <w:lang w:eastAsia="es-PE"/>
+        </w:rPr>
+        <w:t xml:space="preserve"> Code</w:t>
+      </w:r>
+      <w:r>
+        <w:rPr>
+          <w:rFonts w:asciiTheme="minorHAnsi" w:eastAsia="Times New Roman" w:hAnsiTheme="minorHAnsi" w:cstheme="minorHAnsi"/>
+          <w:color w:val="000000"/>
+          <w:lang w:eastAsia="es-PE"/>
+        </w:rPr>
+        <w:t>, RapidAPI</w:t>
       </w:r>
     </w:p>
     <w:p>
@@ -1256,25 +1107,27 @@
         <w:jc w:val="both"/>
         <w:rPr>
           <w:rFonts w:asciiTheme="minorHAnsi" w:eastAsia="Times New Roman" w:hAnsiTheme="minorHAnsi" w:cstheme="minorHAnsi"/>
-          <w:b/>
-          <w:bCs/>
-          <w:color w:val="000000"/>
-          <w:sz w:val="28"/>
-          <w:szCs w:val="28"/>
-          <w:lang w:eastAsia="es-PE"/>
-        </w:rPr>
-      </w:pPr>
-      <w:r>
-        <w:rPr>
-          <w:rFonts w:asciiTheme="minorHAnsi" w:eastAsia="Times New Roman" w:hAnsiTheme="minorHAnsi" w:cstheme="minorHAnsi"/>
-          <w:b/>
-          <w:bCs/>
-          <w:color w:val="000000"/>
-          <w:sz w:val="28"/>
-          <w:szCs w:val="28"/>
-          <w:lang w:eastAsia="es-PE"/>
-        </w:rPr>
-        <w:t>IDIOMAS</w:t>
+          <w:color w:val="000000"/>
+          <w:lang w:eastAsia="es-PE"/>
+        </w:rPr>
+      </w:pPr>
+      <w:r>
+        <w:rPr>
+          <w:rFonts w:asciiTheme="minorHAnsi" w:eastAsia="Times New Roman" w:hAnsiTheme="minorHAnsi" w:cstheme="minorHAnsi"/>
+          <w:b/>
+          <w:bCs/>
+          <w:color w:val="000000"/>
+          <w:lang w:eastAsia="es-PE"/>
+        </w:rPr>
+        <w:t>Otros:</w:t>
+      </w:r>
+      <w:r>
+        <w:rPr>
+          <w:rFonts w:asciiTheme="minorHAnsi" w:eastAsia="Times New Roman" w:hAnsiTheme="minorHAnsi" w:cstheme="minorHAnsi"/>
+          <w:color w:val="000000"/>
+          <w:lang w:eastAsia="es-PE"/>
+        </w:rPr>
+        <w:t xml:space="preserve"> Manejo de APIs, JSON, Testing básico, Responsive Design, WinForms</w:t>
       </w:r>
     </w:p>
     <w:p>
@@ -1283,78 +1136,26 @@
         <w:jc w:val="both"/>
         <w:rPr>
           <w:rFonts w:asciiTheme="minorHAnsi" w:eastAsia="Times New Roman" w:hAnsiTheme="minorHAnsi" w:cstheme="minorHAnsi"/>
-          <w:bCs/>
-          <w:color w:val="000000"/>
-          <w:sz w:val="24"/>
-          <w:szCs w:val="24"/>
-          <w:lang w:eastAsia="es-PE"/>
-        </w:rPr>
-      </w:pPr>
-      <w:r>
-        <w:rPr>
-          <w:rFonts w:asciiTheme="minorHAnsi" w:eastAsia="Times New Roman" w:hAnsiTheme="minorHAnsi" w:cstheme="minorHAnsi"/>
-          <w:bCs/>
-          <w:color w:val="000000"/>
-          <w:sz w:val="24"/>
-          <w:szCs w:val="24"/>
-          <w:lang w:eastAsia="es-PE"/>
-        </w:rPr>
-        <w:t xml:space="preserve">Español </w:t>
-      </w:r>
-      <w:r>
-        <w:rPr>
-          <w:rFonts w:asciiTheme="minorHAnsi" w:eastAsia="Times New Roman" w:hAnsiTheme="minorHAnsi" w:cstheme="minorHAnsi"/>
-          <w:bCs/>
-          <w:color w:val="000000"/>
-          <w:sz w:val="24"/>
-          <w:szCs w:val="24"/>
-          <w:lang w:eastAsia="es-PE"/>
-        </w:rPr>
-        <w:t>(nativo</w:t>
-      </w:r>
-      <w:r>
-        <w:rPr>
-          <w:rFonts w:asciiTheme="minorHAnsi" w:eastAsia="Times New Roman" w:hAnsiTheme="minorHAnsi" w:cstheme="minorHAnsi"/>
-          <w:bCs/>
-          <w:color w:val="000000"/>
-          <w:sz w:val="24"/>
-          <w:szCs w:val="24"/>
-          <w:lang w:eastAsia="es-PE"/>
-        </w:rPr>
-        <w:t>)</w:t>
-      </w:r>
-      <w:r>
-        <w:rPr>
-          <w:rFonts w:asciiTheme="minorHAnsi" w:eastAsia="Times New Roman" w:hAnsiTheme="minorHAnsi" w:cstheme="minorHAnsi"/>
-          <w:bCs/>
-          <w:color w:val="000000"/>
-          <w:sz w:val="24"/>
-          <w:szCs w:val="24"/>
-          <w:lang w:eastAsia="es-PE"/>
-        </w:rPr>
-        <w:t>, i</w:t>
-      </w:r>
-      <w:r>
-        <w:rPr>
-          <w:rFonts w:asciiTheme="minorHAnsi" w:eastAsia="Times New Roman" w:hAnsiTheme="minorHAnsi" w:cstheme="minorHAnsi"/>
-          <w:bCs/>
-          <w:color w:val="000000"/>
-          <w:sz w:val="24"/>
-          <w:szCs w:val="24"/>
-          <w:lang w:eastAsia="es-PE"/>
-        </w:rPr>
-        <w:t xml:space="preserve">nglés </w:t>
-      </w:r>
-      <w:r>
-        <w:rPr>
-          <w:rFonts w:asciiTheme="minorHAnsi" w:eastAsia="Times New Roman" w:hAnsiTheme="minorHAnsi" w:cstheme="minorHAnsi"/>
-          <w:bCs/>
-          <w:color w:val="000000"/>
-          <w:sz w:val="24"/>
-          <w:szCs w:val="24"/>
-          <w:lang w:eastAsia="es-PE"/>
-        </w:rPr>
-        <w:t>(intermedio avanzado)</w:t>
+          <w:b/>
+          <w:bCs/>
+          <w:color w:val="000000"/>
+          <w:sz w:val="24"/>
+          <w:szCs w:val="24"/>
+          <w:u w:val="single"/>
+          <w:lang w:eastAsia="es-PE"/>
+        </w:rPr>
+      </w:pPr>
+      <w:r>
+        <w:rPr>
+          <w:rFonts w:asciiTheme="minorHAnsi" w:eastAsia="Times New Roman" w:hAnsiTheme="minorHAnsi" w:cstheme="minorHAnsi"/>
+          <w:b/>
+          <w:bCs/>
+          <w:color w:val="000000"/>
+          <w:sz w:val="24"/>
+          <w:szCs w:val="24"/>
+          <w:lang w:eastAsia="es-PE"/>
+        </w:rPr>
+        <w:t>IDIOMAS</w:t>
       </w:r>
     </w:p>
     <w:p>
@@ -1365,8 +1166,72 @@
           <w:rFonts w:asciiTheme="minorHAnsi" w:eastAsia="Times New Roman" w:hAnsiTheme="minorHAnsi" w:cstheme="minorHAnsi"/>
           <w:bCs/>
           <w:color w:val="000000"/>
-          <w:sz w:val="24"/>
-          <w:szCs w:val="24"/>
+          <w:lang w:eastAsia="es-PE"/>
+        </w:rPr>
+      </w:pPr>
+      <w:r>
+        <w:rPr>
+          <w:rFonts w:asciiTheme="minorHAnsi" w:eastAsia="Times New Roman" w:hAnsiTheme="minorHAnsi" w:cstheme="minorHAnsi"/>
+          <w:bCs/>
+          <w:color w:val="000000"/>
+          <w:lang w:eastAsia="es-PE"/>
+        </w:rPr>
+        <w:t xml:space="preserve">Español </w:t>
+      </w:r>
+      <w:r>
+        <w:rPr>
+          <w:rFonts w:asciiTheme="minorHAnsi" w:eastAsia="Times New Roman" w:hAnsiTheme="minorHAnsi" w:cstheme="minorHAnsi"/>
+          <w:bCs/>
+          <w:color w:val="000000"/>
+          <w:lang w:eastAsia="es-PE"/>
+        </w:rPr>
+        <w:t>(nativo</w:t>
+      </w:r>
+      <w:r>
+        <w:rPr>
+          <w:rFonts w:asciiTheme="minorHAnsi" w:eastAsia="Times New Roman" w:hAnsiTheme="minorHAnsi" w:cstheme="minorHAnsi"/>
+          <w:bCs/>
+          <w:color w:val="000000"/>
+          <w:lang w:eastAsia="es-PE"/>
+        </w:rPr>
+        <w:t>)</w:t>
+      </w:r>
+      <w:r>
+        <w:rPr>
+          <w:rFonts w:asciiTheme="minorHAnsi" w:eastAsia="Times New Roman" w:hAnsiTheme="minorHAnsi" w:cstheme="minorHAnsi"/>
+          <w:bCs/>
+          <w:color w:val="000000"/>
+          <w:lang w:eastAsia="es-PE"/>
+        </w:rPr>
+        <w:t>, i</w:t>
+      </w:r>
+      <w:r>
+        <w:rPr>
+          <w:rFonts w:asciiTheme="minorHAnsi" w:eastAsia="Times New Roman" w:hAnsiTheme="minorHAnsi" w:cstheme="minorHAnsi"/>
+          <w:bCs/>
+          <w:color w:val="000000"/>
+          <w:lang w:eastAsia="es-PE"/>
+        </w:rPr>
+        <w:t xml:space="preserve">nglés </w:t>
+      </w:r>
+      <w:r>
+        <w:rPr>
+          <w:rFonts w:asciiTheme="minorHAnsi" w:eastAsia="Times New Roman" w:hAnsiTheme="minorHAnsi" w:cstheme="minorHAnsi"/>
+          <w:bCs/>
+          <w:color w:val="000000"/>
+          <w:lang w:eastAsia="es-PE"/>
+        </w:rPr>
+        <w:t>(intermedio avanzado)</w:t>
+      </w:r>
+    </w:p>
+    <w:p>
+      <w:pPr>
+        <w:spacing w:after="0" w:line="360" w:lineRule="auto"/>
+        <w:jc w:val="both"/>
+        <w:rPr>
+          <w:rFonts w:asciiTheme="minorHAnsi" w:eastAsia="Times New Roman" w:hAnsiTheme="minorHAnsi" w:cstheme="minorHAnsi"/>
+          <w:bCs/>
+          <w:color w:val="000000"/>
           <w:lang w:eastAsia="es-PE"/>
         </w:rPr>
       </w:pPr>

</xml_diff>